<commit_message>
part 1 code done, do report
</commit_message>
<xml_diff>
--- a/Assignment2_Group_Number_1_Report.docx
+++ b/Assignment2_Group_Number_1_Report.docx
@@ -1865,6 +1865,67 @@
           <w:noProof/>
         </w:rPr>
         <w:lastRenderedPageBreak/>
+        <w:pict w14:anchorId="5CCE77A4">
+          <v:shape id="_x0000_s1028" type="#_x0000_t202" style="position:absolute;left:0;text-align:left;margin-left:-4.5pt;margin-top:433.65pt;width:333.05pt;height:18.05pt;z-index:-251656704;visibility:visible;mso-wrap-distance-left:9pt;mso-wrap-distance-top:3.6pt;mso-wrap-distance-right:9pt;mso-wrap-distance-bottom:3.6pt;mso-position-horizontal-relative:text;mso-position-vertical-relative:page;mso-width-relative:margin;mso-height-relative:margin;v-text-anchor:top" wrapcoords="0 0" filled="f" stroked="f">
+            <v:textbox style="mso-next-textbox:#_x0000_s1028">
+              <w:txbxContent>
+                <w:p>
+                  <w:r>
+                    <w:rPr>
+                      <w:i/>
+                      <w:iCs/>
+                      <w:sz w:val="18"/>
+                      <w:szCs w:val="18"/>
+                    </w:rPr>
+                    <w:t xml:space="preserve">Fig </w:t>
+                  </w:r>
+                  <w:r>
+                    <w:rPr>
+                      <w:i/>
+                      <w:iCs/>
+                      <w:sz w:val="18"/>
+                      <w:szCs w:val="18"/>
+                    </w:rPr>
+                    <w:t>2</w:t>
+                  </w:r>
+                  <w:r>
+                    <w:rPr>
+                      <w:i/>
+                      <w:iCs/>
+                      <w:sz w:val="18"/>
+                      <w:szCs w:val="18"/>
+                    </w:rPr>
+                    <w:t xml:space="preserve">. </w:t>
+                  </w:r>
+                  <w:r>
+                    <w:rPr>
+                      <w:i/>
+                      <w:iCs/>
+                      <w:sz w:val="18"/>
+                      <w:szCs w:val="18"/>
+                    </w:rPr>
+                    <w:t xml:space="preserve">PCA plots of </w:t>
+                  </w:r>
+                  <w:r>
+                    <w:rPr>
+                      <w:i/>
+                      <w:iCs/>
+                      <w:sz w:val="18"/>
+                      <w:szCs w:val="18"/>
+                    </w:rPr>
+                    <w:t>classes in pairs</w:t>
+                  </w:r>
+                </w:p>
+              </w:txbxContent>
+            </v:textbox>
+            <w10:wrap type="through" anchory="page"/>
+          </v:shape>
+        </w:pict>
+      </w:r>
+      <w:r>
+        <w:rPr>
+          <w:noProof/>
+        </w:rPr>
         <w:drawing>
           <wp:anchor distT="0" distB="0" distL="114300" distR="114300" simplePos="0" relativeHeight="251657728" behindDoc="1" locked="0" layoutInCell="1" allowOverlap="1" wp14:anchorId="45BC6867" wp14:editId="0BFD9426">
             <wp:simplePos x="0" y="0"/>
@@ -2035,19 +2096,91 @@
         <w:rPr>
           <w:rFonts w:ascii="Arial" w:hAnsi="Arial" w:cs="Arial"/>
         </w:rPr>
-        <w:t xml:space="preserve"> perfectly </w:t>
-      </w:r>
-      <w:r>
-        <w:rPr>
-          <w:rFonts w:ascii="Arial" w:hAnsi="Arial" w:cs="Arial"/>
-        </w:rPr>
-        <w:t xml:space="preserve">differentiable now, my actually be when the model is trained </w:t>
-      </w:r>
-      <w:r>
-        <w:rPr>
-          <w:rFonts w:ascii="Arial" w:hAnsi="Arial" w:cs="Arial"/>
-        </w:rPr>
-        <w:t>on the original dataset.</w:t>
+        <w:t xml:space="preserve"> </w:t>
+      </w:r>
+      <w:r>
+        <w:rPr>
+          <w:rFonts w:ascii="Arial" w:hAnsi="Arial" w:cs="Arial"/>
+        </w:rPr>
+        <w:t xml:space="preserve">differentiable now, </w:t>
+      </w:r>
+      <w:r>
+        <w:rPr>
+          <w:rFonts w:ascii="Arial" w:hAnsi="Arial" w:cs="Arial"/>
+        </w:rPr>
+        <w:t>may</w:t>
+      </w:r>
+      <w:r>
+        <w:rPr>
+          <w:rFonts w:ascii="Arial" w:hAnsi="Arial" w:cs="Arial"/>
+        </w:rPr>
+        <w:t xml:space="preserve"> actually be when the model is trained </w:t>
+      </w:r>
+      <w:r>
+        <w:rPr>
+          <w:rFonts w:ascii="Arial" w:hAnsi="Arial" w:cs="Arial"/>
+        </w:rPr>
+        <w:t>on the original datas</w:t>
+      </w:r>
+      <w:r>
+        <w:rPr>
+          <w:rFonts w:ascii="Arial" w:hAnsi="Arial" w:cs="Arial"/>
+        </w:rPr>
+        <w:t>et.</w:t>
+      </w:r>
+      <w:r>
+        <w:rPr>
+          <w:rFonts w:ascii="Arial" w:hAnsi="Arial" w:cs="Arial"/>
+        </w:rPr>
+        <w:t xml:space="preserve"> </w:t>
+      </w:r>
+      <w:r>
+        <w:rPr>
+          <w:rFonts w:ascii="Arial" w:hAnsi="Arial" w:cs="Arial"/>
+        </w:rPr>
+        <w:t xml:space="preserve">What is more, </w:t>
+      </w:r>
+      <w:r>
+        <w:rPr>
+          <w:rFonts w:ascii="Arial" w:hAnsi="Arial" w:cs="Arial"/>
+        </w:rPr>
+        <w:t xml:space="preserve">the above results are obtained by performing PCA on the whole dataset. </w:t>
+      </w:r>
+      <w:r>
+        <w:rPr>
+          <w:rFonts w:ascii="Arial" w:hAnsi="Arial" w:cs="Arial"/>
+        </w:rPr>
+        <w:t xml:space="preserve">However, when it comes to distinguishing classes in pairs, </w:t>
+      </w:r>
+      <w:r>
+        <w:rPr>
+          <w:rFonts w:ascii="Arial" w:hAnsi="Arial" w:cs="Arial"/>
+        </w:rPr>
+        <w:t xml:space="preserve">the datapoints of other classes introduce variance and noise that </w:t>
+      </w:r>
+      <w:r>
+        <w:rPr>
+          <w:rFonts w:ascii="Arial" w:hAnsi="Arial" w:cs="Arial"/>
+        </w:rPr>
+        <w:t>may be irrelevant. Thus, performing pairwise PCA can demonstrate the true separability of the classes</w:t>
+      </w:r>
+      <w:r>
+        <w:rPr>
+          <w:rFonts w:ascii="Arial" w:hAnsi="Arial" w:cs="Arial"/>
+        </w:rPr>
+        <w:t xml:space="preserve"> as shown in figure 3.</w:t>
+      </w:r>
+      <w:r>
+        <w:rPr>
+          <w:rFonts w:ascii="Arial" w:hAnsi="Arial" w:cs="Arial"/>
+        </w:rPr>
+        <w:t xml:space="preserve"> By comparing the PCA plots for classes 0 and 1 (digits 0 and 1) we can see that </w:t>
+      </w:r>
+      <w:r>
+        <w:rPr>
+          <w:rFonts w:ascii="Arial" w:hAnsi="Arial" w:cs="Arial"/>
+        </w:rPr>
+        <w:t>the two classes become more easy to separate when the PCA is performed on just their datapoints.</w:t>
       </w:r>
     </w:p>
     <w:p>
@@ -2057,6 +2190,100 @@
           <w:rFonts w:ascii="Arial" w:hAnsi="Arial" w:cs="Arial"/>
         </w:rPr>
       </w:pPr>
+      <w:r>
+        <w:rPr>
+          <w:noProof/>
+        </w:rPr>
+        <w:pict w14:anchorId="5CCE77A4">
+          <v:shape id="_x0000_s1029" type="#_x0000_t202" style="position:absolute;left:0;text-align:left;margin-left:-1.5pt;margin-top:694.15pt;width:333.05pt;height:18.05pt;z-index:-251655680;visibility:visible;mso-wrap-distance-left:9pt;mso-wrap-distance-top:3.6pt;mso-wrap-distance-right:9pt;mso-wrap-distance-bottom:3.6pt;mso-position-horizontal-relative:text;mso-position-vertical-relative:page;mso-width-relative:margin;mso-height-relative:margin;v-text-anchor:top" wrapcoords="0 0" filled="f" stroked="f">
+            <v:textbox style="mso-next-textbox:#_x0000_s1029">
+              <w:txbxContent>
+                <w:p>
+                  <w:r>
+                    <w:rPr>
+                      <w:i/>
+                      <w:iCs/>
+                      <w:sz w:val="18"/>
+                      <w:szCs w:val="18"/>
+                    </w:rPr>
+                    <w:t xml:space="preserve">Fig 3. Plot of PCA </w:t>
+                  </w:r>
+                  <w:r>
+                    <w:rPr>
+                      <w:i/>
+                      <w:iCs/>
+                      <w:sz w:val="18"/>
+                      <w:szCs w:val="18"/>
+                    </w:rPr>
+                    <w:t>performed on the data for digits 0 and 1.</w:t>
+                  </w:r>
+                </w:p>
+              </w:txbxContent>
+            </v:textbox>
+            <w10:wrap type="through" anchory="page"/>
+          </v:shape>
+        </w:pict>
+      </w:r>
+      <w:r>
+        <w:rPr>
+          <w:noProof/>
+        </w:rPr>
+        <w:drawing>
+          <wp:anchor distT="0" distB="0" distL="114300" distR="114300" simplePos="0" relativeHeight="251661824" behindDoc="0" locked="0" layoutInCell="1" allowOverlap="1" wp14:anchorId="18D456D9" wp14:editId="6F083E13">
+            <wp:simplePos x="0" y="0"/>
+            <wp:positionH relativeFrom="column">
+              <wp:posOffset>0</wp:posOffset>
+            </wp:positionH>
+            <wp:positionV relativeFrom="page">
+              <wp:posOffset>6267450</wp:posOffset>
+            </wp:positionV>
+            <wp:extent cx="3351530" cy="2533650"/>
+            <wp:effectExtent l="0" t="0" r="0" b="0"/>
+            <wp:wrapSquare wrapText="bothSides"/>
+            <wp:docPr id="1222089312" name="Picture 1" descr="A diagram of blue and orange dots&#10;&#10;Description automatically generated"/>
+            <wp:cNvGraphicFramePr>
+              <a:graphicFrameLocks xmlns:a="http://schemas.openxmlformats.org/drawingml/2006/main" noChangeAspect="1"/>
+            </wp:cNvGraphicFramePr>
+            <a:graphic xmlns:a="http://schemas.openxmlformats.org/drawingml/2006/main">
+              <a:graphicData uri="http://schemas.openxmlformats.org/drawingml/2006/picture">
+                <pic:pic xmlns:pic="http://schemas.openxmlformats.org/drawingml/2006/picture">
+                  <pic:nvPicPr>
+                    <pic:cNvPr id="1222089312" name="Picture 1" descr="A diagram of blue and orange dots&#10;&#10;Description automatically generated"/>
+                    <pic:cNvPicPr/>
+                  </pic:nvPicPr>
+                  <pic:blipFill>
+                    <a:blip r:embed="rId10">
+                      <a:extLst>
+                        <a:ext uri="{28A0092B-C50C-407E-A947-70E740481C1C}">
+                          <a14:useLocalDpi xmlns:a14="http://schemas.microsoft.com/office/drawing/2010/main" val="0"/>
+                        </a:ext>
+                      </a:extLst>
+                    </a:blip>
+                    <a:stretch>
+                      <a:fillRect/>
+                    </a:stretch>
+                  </pic:blipFill>
+                  <pic:spPr>
+                    <a:xfrm>
+                      <a:off x="0" y="0"/>
+                      <a:ext cx="3351530" cy="2533650"/>
+                    </a:xfrm>
+                    <a:prstGeom prst="rect">
+                      <a:avLst/>
+                    </a:prstGeom>
+                  </pic:spPr>
+                </pic:pic>
+              </a:graphicData>
+            </a:graphic>
+            <wp14:sizeRelH relativeFrom="page">
+              <wp14:pctWidth>0</wp14:pctWidth>
+            </wp14:sizeRelH>
+            <wp14:sizeRelV relativeFrom="page">
+              <wp14:pctHeight>0</wp14:pctHeight>
+            </wp14:sizeRelV>
+          </wp:anchor>
+        </w:drawing>
+      </w:r>
     </w:p>
     <w:p>
       <w:pPr>
@@ -2073,12 +2300,6 @@
           <w:rFonts w:ascii="Arial" w:hAnsi="Arial" w:cs="Arial"/>
         </w:rPr>
       </w:pPr>
-      <w:r>
-        <w:rPr>
-          <w:rFonts w:ascii="Arial" w:hAnsi="Arial" w:cs="Arial"/>
-        </w:rPr>
-        <w:t>Ma ti leei?</w:t>
-      </w:r>
     </w:p>
     <w:p>
       <w:pPr>

</xml_diff>